<commit_message>
Updated email in user manual
</commit_message>
<xml_diff>
--- a/docs/CRP Documentation.docx
+++ b/docs/CRP Documentation.docx
@@ -2051,6 +2051,7 @@
         <w:rPr>
           <w:rFonts w:eastAsia="Times New Roman" w:cs="Times New Roman"/>
           <w:b/>
+          <w:noProof/>
           <w:color w:val="000000"/>
           <w:sz w:val="40"/>
           <w:szCs w:val="40"/>
@@ -2076,7 +2077,7 @@
                     <a:blip r:embed="rId8" cstate="print">
                       <a:extLst>
                         <a:ext uri="{28A0092B-C50C-407E-A947-70E740481C1C}">
-                          <a14:useLocalDpi xmlns:a14="http://schemas.microsoft.com/office/drawing/2010/main" xmlns:wps="http://schemas.microsoft.com/office/word/2010/wordprocessingShape" xmlns:wpi="http://schemas.microsoft.com/office/word/2010/wordprocessingInk" xmlns:wpg="http://schemas.microsoft.com/office/word/2010/wordprocessingGroup" xmlns:w14="http://schemas.microsoft.com/office/word/2010/wordml" xmlns:w="http://schemas.openxmlformats.org/wordprocessingml/2006/main" xmlns:w10="urn:schemas-microsoft-com:office:word" xmlns:wp14="http://schemas.microsoft.com/office/word/2010/wordprocessingDrawing" xmlns:v="urn:schemas-microsoft-com:vml" xmlns:o="urn:schemas-microsoft-com:office:office" xmlns:mc="http://schemas.openxmlformats.org/markup-compatibility/2006" xmlns:wpc="http://schemas.microsoft.com/office/word/2010/wordprocessingCanvas" xmlns="" val="0"/>
+                          <a14:useLocalDpi xmlns="" xmlns:wpc="http://schemas.microsoft.com/office/word/2010/wordprocessingCanvas" xmlns:mc="http://schemas.openxmlformats.org/markup-compatibility/2006" xmlns:o="urn:schemas-microsoft-com:office:office" xmlns:v="urn:schemas-microsoft-com:vml" xmlns:wp14="http://schemas.microsoft.com/office/word/2010/wordprocessingDrawing" xmlns:w10="urn:schemas-microsoft-com:office:word" xmlns:w="http://schemas.openxmlformats.org/wordprocessingml/2006/main" xmlns:w14="http://schemas.microsoft.com/office/word/2010/wordml" xmlns:wpg="http://schemas.microsoft.com/office/word/2010/wordprocessingGroup" xmlns:wpi="http://schemas.microsoft.com/office/word/2010/wordprocessingInk" xmlns:wps="http://schemas.microsoft.com/office/word/2010/wordprocessingShape" xmlns:a14="http://schemas.microsoft.com/office/drawing/2010/main" val="0"/>
                         </a:ext>
                       </a:extLst>
                     </a:blip>
@@ -2270,6 +2271,9 @@
         <w:jc w:val="center"/>
       </w:pPr>
       <w:r>
+        <w:rPr>
+          <w:noProof/>
+        </w:rPr>
         <w:drawing>
           <wp:inline distT="0" distB="0" distL="0" distR="0">
             <wp:extent cx="3179232" cy="2756356"/>
@@ -2291,7 +2295,7 @@
                     <a:blip r:embed="rId9" cstate="print">
                       <a:extLst>
                         <a:ext uri="{28A0092B-C50C-407E-A947-70E740481C1C}">
-                          <a14:useLocalDpi xmlns:a14="http://schemas.microsoft.com/office/drawing/2010/main" xmlns:wps="http://schemas.microsoft.com/office/word/2010/wordprocessingShape" xmlns:wpi="http://schemas.microsoft.com/office/word/2010/wordprocessingInk" xmlns:wpg="http://schemas.microsoft.com/office/word/2010/wordprocessingGroup" xmlns:w14="http://schemas.microsoft.com/office/word/2010/wordml" xmlns:w="http://schemas.openxmlformats.org/wordprocessingml/2006/main" xmlns:w10="urn:schemas-microsoft-com:office:word" xmlns:wp14="http://schemas.microsoft.com/office/word/2010/wordprocessingDrawing" xmlns:v="urn:schemas-microsoft-com:vml" xmlns:o="urn:schemas-microsoft-com:office:office" xmlns:mc="http://schemas.openxmlformats.org/markup-compatibility/2006" xmlns:wpc="http://schemas.microsoft.com/office/word/2010/wordprocessingCanvas" xmlns="" val="0"/>
+                          <a14:useLocalDpi xmlns="" xmlns:wpc="http://schemas.microsoft.com/office/word/2010/wordprocessingCanvas" xmlns:mc="http://schemas.openxmlformats.org/markup-compatibility/2006" xmlns:o="urn:schemas-microsoft-com:office:office" xmlns:v="urn:schemas-microsoft-com:vml" xmlns:wp14="http://schemas.microsoft.com/office/word/2010/wordprocessingDrawing" xmlns:w10="urn:schemas-microsoft-com:office:word" xmlns:w="http://schemas.openxmlformats.org/wordprocessingml/2006/main" xmlns:w14="http://schemas.microsoft.com/office/word/2010/wordml" xmlns:wpg="http://schemas.microsoft.com/office/word/2010/wordprocessingGroup" xmlns:wpi="http://schemas.microsoft.com/office/word/2010/wordprocessingInk" xmlns:wps="http://schemas.microsoft.com/office/word/2010/wordprocessingShape" xmlns:a14="http://schemas.microsoft.com/office/drawing/2010/main" val="0"/>
                         </a:ext>
                       </a:extLst>
                     </a:blip>
@@ -3867,6 +3871,7 @@
         <w:rPr>
           <w:rFonts w:eastAsia="Times New Roman" w:cs="Times New Roman"/>
           <w:b/>
+          <w:noProof/>
           <w:color w:val="000000"/>
           <w:sz w:val="32"/>
           <w:szCs w:val="32"/>
@@ -4969,7 +4974,6 @@
       </w:r>
       <w:r>
         <w:rPr>
-          <w:rStyle w:val="Normal"/>
           <w:rFonts w:ascii="Times New Roman" w:eastAsia="Times New Roman" w:hAnsi="Times New Roman" w:cs="Times New Roman"/>
           <w:snapToGrid w:val="0"/>
           <w:color w:val="000000"/>
@@ -4979,7 +4983,6 @@
           <w:u w:color="000000"/>
           <w:bdr w:val="none" w:sz="0" w:space="0" w:color="000000"/>
           <w:shd w:val="clear" w:color="000000" w:fill="000000"/>
-          <w:lang/>
         </w:rPr>
         <w:t xml:space="preserve"> </w:t>
       </w:r>
@@ -5656,6 +5659,7 @@
         <w:rPr>
           <w:rFonts w:eastAsia="Times New Roman" w:cs="Times New Roman"/>
           <w:b/>
+          <w:noProof/>
           <w:color w:val="000000"/>
           <w:sz w:val="32"/>
           <w:szCs w:val="32"/>
@@ -5681,7 +5685,7 @@
                     <a:blip r:embed="rId17" cstate="print">
                       <a:extLst>
                         <a:ext uri="{28A0092B-C50C-407E-A947-70E740481C1C}">
-                          <a14:useLocalDpi xmlns:a14="http://schemas.microsoft.com/office/drawing/2010/main" xmlns:wps="http://schemas.microsoft.com/office/word/2010/wordprocessingShape" xmlns:wpi="http://schemas.microsoft.com/office/word/2010/wordprocessingInk" xmlns:wpg="http://schemas.microsoft.com/office/word/2010/wordprocessingGroup" xmlns:w14="http://schemas.microsoft.com/office/word/2010/wordml" xmlns:w="http://schemas.openxmlformats.org/wordprocessingml/2006/main" xmlns:w10="urn:schemas-microsoft-com:office:word" xmlns:wp14="http://schemas.microsoft.com/office/word/2010/wordprocessingDrawing" xmlns:v="urn:schemas-microsoft-com:vml" xmlns:o="urn:schemas-microsoft-com:office:office" xmlns:mc="http://schemas.openxmlformats.org/markup-compatibility/2006" xmlns:wpc="http://schemas.microsoft.com/office/word/2010/wordprocessingCanvas" xmlns="" val="0"/>
+                          <a14:useLocalDpi xmlns="" xmlns:wpc="http://schemas.microsoft.com/office/word/2010/wordprocessingCanvas" xmlns:mc="http://schemas.openxmlformats.org/markup-compatibility/2006" xmlns:o="urn:schemas-microsoft-com:office:office" xmlns:v="urn:schemas-microsoft-com:vml" xmlns:wp14="http://schemas.microsoft.com/office/word/2010/wordprocessingDrawing" xmlns:w10="urn:schemas-microsoft-com:office:word" xmlns:w="http://schemas.openxmlformats.org/wordprocessingml/2006/main" xmlns:w14="http://schemas.microsoft.com/office/word/2010/wordml" xmlns:wpg="http://schemas.microsoft.com/office/word/2010/wordprocessingGroup" xmlns:wpi="http://schemas.microsoft.com/office/word/2010/wordprocessingInk" xmlns:wps="http://schemas.microsoft.com/office/word/2010/wordprocessingShape" xmlns:a14="http://schemas.microsoft.com/office/drawing/2010/main" val="0"/>
                         </a:ext>
                       </a:extLst>
                     </a:blip>
@@ -6090,11 +6094,30 @@
         </w:rPr>
         <w:t xml:space="preserve">Make sure you add </w:t>
       </w:r>
-      <w:r>
-        <w:t>crpcs442@gmail.com</w:t>
-      </w:r>
-      <w:r>
-        <w:t xml:space="preserve"> to your contacts; this is the email alerts are sent out from.</w:t>
+      <w:hyperlink r:id="rId19" w:history="1">
+        <w:r>
+          <w:rPr>
+            <w:rStyle w:val="Hyperlink"/>
+          </w:rPr>
+          <w:t>crpcs442@gmail.com</w:t>
+        </w:r>
+      </w:hyperlink>
+      <w:r>
+        <w:t xml:space="preserve"> and </w:t>
+      </w:r>
+      <w:hyperlink r:id="rId20" w:history="1">
+        <w:r>
+          <w:rPr>
+            <w:rStyle w:val="Hyperlink"/>
+          </w:rPr>
+          <w:t>crpuic@gmail.com</w:t>
+        </w:r>
+      </w:hyperlink>
+      <w:r>
+        <w:t xml:space="preserve"> to your contacts, we began to use the second email as the first one got blocked for sending too many emails</w:t>
+      </w:r>
+      <w:r>
+        <w:t>; this is the email alerts are sent out from.</w:t>
       </w:r>
     </w:p>
     <w:p>
@@ -6162,7 +6185,7 @@
       </w:r>
     </w:p>
     <w:sectPr>
-      <w:footerReference w:type="default" r:id="rId19"/>
+      <w:footerReference w:type="default" r:id="rId21"/>
       <w:pgSz w:w="12240" w:h="15840"/>
       <w:pgMar w:top="1440" w:right="1440" w:bottom="1440" w:left="1440" w:header="720" w:footer="720" w:gutter="0"/>
       <w:cols w:space="720"/>
@@ -6219,7 +6242,7 @@
             <w:rPr>
               <w:noProof/>
             </w:rPr>
-            <w:t>3</w:t>
+            <w:t>15</w:t>
           </w:r>
         </w:fldSimple>
       </w:p>
@@ -10349,7 +10372,7 @@
 </file>
 
 <file path=customXml/itemProps1.xml><?xml version="1.0" encoding="utf-8"?>
-<ds:datastoreItem xmlns:ds="http://schemas.openxmlformats.org/officeDocument/2006/customXml" ds:itemID="{E24748DC-FFD1-4781-AFA4-3E3577B26172}">
+<ds:datastoreItem xmlns:ds="http://schemas.openxmlformats.org/officeDocument/2006/customXml" ds:itemID="{719769D2-C2EA-4115-A5F3-136FA19F1BA1}">
   <ds:schemaRefs>
     <ds:schemaRef ds:uri="http://schemas.openxmlformats.org/officeDocument/2006/bibliography"/>
   </ds:schemaRefs>

</xml_diff>